<commit_message>
webseite ohne bilder bis jetzt
</commit_message>
<xml_diff>
--- a/Arbeitsjournal/Arbeitsjournal Vorlage.docx
+++ b/Arbeitsjournal/Arbeitsjournal Vorlage.docx
@@ -953,6 +953,7 @@
             <w:shd w:val="clear" w:color="auto" w:fill="B4C6E7" w:themeFill="accent1" w:themeFillTint="66"/>
           </w:tcPr>
           <w:p>
+            <w:bookmarkStart w:id="0" w:name="_Hlk184999326"/>
             <w:r>
               <w:lastRenderedPageBreak/>
               <w:t>Wochentag</w:t>
@@ -992,7 +993,8 @@
             <w:shd w:val="clear" w:color="auto" w:fill="B4C6E7" w:themeFill="accent1" w:themeFillTint="66"/>
           </w:tcPr>
           <w:p>
-            <w:bookmarkStart w:id="0" w:name="_Hlk145339232"/>
+            <w:bookmarkStart w:id="1" w:name="_Hlk145339232"/>
+            <w:bookmarkEnd w:id="0"/>
             <w:r>
               <w:t>Montag</w:t>
             </w:r>
@@ -1007,7 +1009,7 @@
               <w:t xml:space="preserve">     </w:t>
             </w:r>
             <w:r>
-              <w:t>BMS</w:t>
+              <w:t>TBZ</w:t>
             </w:r>
           </w:p>
         </w:tc>
@@ -1017,33 +1019,17 @@
           </w:tcPr>
           <w:p>
             <w:r>
-              <w:t>GPE</w:t>
-            </w:r>
-          </w:p>
-          <w:p>
-            <w:r>
-              <w:t>FRG</w:t>
-            </w:r>
-          </w:p>
-          <w:p>
-            <w:r>
-              <w:t>WER</w:t>
-            </w:r>
-            <w:r>
-              <w:t xml:space="preserve"> </w:t>
-            </w:r>
-          </w:p>
-          <w:p>
-            <w:r>
-              <w:t>MAG</w:t>
-            </w:r>
-            <w:r>
-              <w:t xml:space="preserve"> </w:t>
-            </w:r>
-          </w:p>
-          <w:p>
-            <w:r>
-              <w:t>NCS</w:t>
+              <w:t>Eng</w:t>
+            </w:r>
+          </w:p>
+          <w:p>
+            <w:r>
+              <w:t>Mat</w:t>
+            </w:r>
+          </w:p>
+          <w:p>
+            <w:r>
+              <w:t>ABU</w:t>
             </w:r>
           </w:p>
           <w:p>
@@ -1071,7 +1057,7 @@
               <w:jc w:val="right"/>
             </w:pPr>
             <w:r>
-              <w:t>45</w:t>
+              <w:t>90</w:t>
             </w:r>
           </w:p>
           <w:p>
@@ -1087,28 +1073,15 @@
               <w:jc w:val="right"/>
             </w:pPr>
             <w:r>
-              <w:t>45</w:t>
+              <w:t>1</w:t>
+            </w:r>
+            <w:r>
+              <w:t>80</w:t>
             </w:r>
           </w:p>
           <w:p>
             <w:pPr>
               <w:jc w:val="right"/>
-            </w:pPr>
-            <w:r>
-              <w:t>135</w:t>
-            </w:r>
-          </w:p>
-          <w:p>
-            <w:pPr>
-              <w:jc w:val="right"/>
-            </w:pPr>
-            <w:r>
-              <w:t>90</w:t>
-            </w:r>
-          </w:p>
-          <w:p>
-            <w:pPr>
-              <w:jc w:val="right"/>
               <w:rPr>
                 <w:b/>
                 <w:bCs/>
@@ -1119,12 +1092,12 @@
                 <w:b/>
                 <w:bCs/>
               </w:rPr>
-              <w:t>405</w:t>
+              <w:t>360</w:t>
             </w:r>
           </w:p>
         </w:tc>
       </w:tr>
-      <w:bookmarkEnd w:id="0"/>
+      <w:bookmarkEnd w:id="1"/>
       <w:tr>
         <w:tc>
           <w:tcPr>
@@ -2175,7 +2148,6 @@
   <w:style w:type="character" w:default="1" w:styleId="DefaultParagraphFont">
     <w:name w:val="Default Paragraph Font"/>
     <w:uiPriority w:val="1"/>
-    <w:semiHidden/>
     <w:unhideWhenUsed/>
   </w:style>
   <w:style w:type="table" w:default="1" w:styleId="TableNormal">
@@ -2602,6 +2574,30 @@
 </file>
 
 <file path=customXml/item1.xml><?xml version="1.0" encoding="utf-8"?>
+<p:properties xmlns:p="http://schemas.microsoft.com/office/2006/metadata/properties" xmlns:xsi="http://www.w3.org/2001/XMLSchema-instance" xmlns:pc="http://schemas.microsoft.com/office/infopath/2007/PartnerControls">
+  <documentManagement>
+    <test xmlns="a89aceca-fff1-4acb-93a5-9ad8ebd1f9ca" xsi:nil="true"/>
+    <Officekompetenzen xmlns="a89aceca-fff1-4acb-93a5-9ad8ebd1f9ca" xsi:nil="true"/>
+    <Officekompetenzen_x00dc_bungen xmlns="a89aceca-fff1-4acb-93a5-9ad8ebd1f9ca" xsi:nil="true"/>
+    <TaxCatchAll xmlns="e44a9747-7dd0-4f64-a73f-744242a42e6e" xsi:nil="true"/>
+    <lcf76f155ced4ddcb4097134ff3c332f xmlns="a89aceca-fff1-4acb-93a5-9ad8ebd1f9ca">
+      <Terms xmlns="http://schemas.microsoft.com/office/infopath/2007/PartnerControls"/>
+    </lcf76f155ced4ddcb4097134ff3c332f>
+    <WochenR_x00fc_ckblick xmlns="a89aceca-fff1-4acb-93a5-9ad8ebd1f9ca" xsi:nil="true"/>
+  </documentManagement>
+</p:properties>
+</file>
+
+<file path=customXml/item2.xml><?xml version="1.0" encoding="utf-8"?>
+<?mso-contentType ?>
+<FormTemplates xmlns="http://schemas.microsoft.com/sharepoint/v3/contenttype/forms">
+  <Display>DocumentLibraryForm</Display>
+  <Edit>DocumentLibraryForm</Edit>
+  <New>DocumentLibraryForm</New>
+</FormTemplates>
+</file>
+
+<file path=customXml/item3.xml><?xml version="1.0" encoding="utf-8"?>
 <ct:contentTypeSchema xmlns:ct="http://schemas.microsoft.com/office/2006/metadata/contentType" xmlns:ma="http://schemas.microsoft.com/office/2006/metadata/properties/metaAttributes" ct:_="" ma:_="" ma:contentTypeName="Dokument" ma:contentTypeID="0x01010019FA6DCA9EA21140BD12C0FF6DF679DB" ma:contentTypeVersion="17" ma:contentTypeDescription="Ein neues Dokument erstellen." ma:contentTypeScope="" ma:versionID="8a5d5dee150580738e0107af03c8b6f3">
   <xsd:schema xmlns:xsd="http://www.w3.org/2001/XMLSchema" xmlns:xs="http://www.w3.org/2001/XMLSchema" xmlns:p="http://schemas.microsoft.com/office/2006/metadata/properties" xmlns:ns2="e44a9747-7dd0-4f64-a73f-744242a42e6e" xmlns:ns3="a89aceca-fff1-4acb-93a5-9ad8ebd1f9ca" targetNamespace="http://schemas.microsoft.com/office/2006/metadata/properties" ma:root="true" ma:fieldsID="81023c8d53d325720340c18c14349c26" ns2:_="" ns3:_="">
     <xsd:import namespace="e44a9747-7dd0-4f64-a73f-744242a42e6e"/>
@@ -2856,31 +2852,26 @@
 </ct:contentTypeSchema>
 </file>
 
-<file path=customXml/item2.xml><?xml version="1.0" encoding="utf-8"?>
-<?mso-contentType ?>
-<FormTemplates xmlns="http://schemas.microsoft.com/sharepoint/v3/contenttype/forms">
-  <Display>DocumentLibraryForm</Display>
-  <Edit>DocumentLibraryForm</Edit>
-  <New>DocumentLibraryForm</New>
-</FormTemplates>
+<file path=customXml/itemProps1.xml><?xml version="1.0" encoding="utf-8"?>
+<ds:datastoreItem xmlns:ds="http://schemas.openxmlformats.org/officeDocument/2006/customXml" ds:itemID="{17CC6626-18FB-412F-9AF3-259BD812C9B0}">
+  <ds:schemaRefs>
+    <ds:schemaRef ds:uri="http://schemas.microsoft.com/office/2006/metadata/properties"/>
+    <ds:schemaRef ds:uri="http://schemas.microsoft.com/office/infopath/2007/PartnerControls"/>
+    <ds:schemaRef ds:uri="a89aceca-fff1-4acb-93a5-9ad8ebd1f9ca"/>
+    <ds:schemaRef ds:uri="e44a9747-7dd0-4f64-a73f-744242a42e6e"/>
+  </ds:schemaRefs>
+</ds:datastoreItem>
 </file>
 
-<file path=customXml/item3.xml><?xml version="1.0" encoding="utf-8"?>
-<p:properties xmlns:p="http://schemas.microsoft.com/office/2006/metadata/properties" xmlns:xsi="http://www.w3.org/2001/XMLSchema-instance" xmlns:pc="http://schemas.microsoft.com/office/infopath/2007/PartnerControls">
-  <documentManagement>
-    <test xmlns="a89aceca-fff1-4acb-93a5-9ad8ebd1f9ca" xsi:nil="true"/>
-    <Officekompetenzen xmlns="a89aceca-fff1-4acb-93a5-9ad8ebd1f9ca" xsi:nil="true"/>
-    <Officekompetenzen_x00dc_bungen xmlns="a89aceca-fff1-4acb-93a5-9ad8ebd1f9ca" xsi:nil="true"/>
-    <TaxCatchAll xmlns="e44a9747-7dd0-4f64-a73f-744242a42e6e" xsi:nil="true"/>
-    <lcf76f155ced4ddcb4097134ff3c332f xmlns="a89aceca-fff1-4acb-93a5-9ad8ebd1f9ca">
-      <Terms xmlns="http://schemas.microsoft.com/office/infopath/2007/PartnerControls"/>
-    </lcf76f155ced4ddcb4097134ff3c332f>
-    <WochenR_x00fc_ckblick xmlns="a89aceca-fff1-4acb-93a5-9ad8ebd1f9ca" xsi:nil="true"/>
-  </documentManagement>
-</p:properties>
+<file path=customXml/itemProps2.xml><?xml version="1.0" encoding="utf-8"?>
+<ds:datastoreItem xmlns:ds="http://schemas.openxmlformats.org/officeDocument/2006/customXml" ds:itemID="{53BE9104-2114-4375-AE85-19E83232EAE2}">
+  <ds:schemaRefs>
+    <ds:schemaRef ds:uri="http://schemas.microsoft.com/sharepoint/v3/contenttype/forms"/>
+  </ds:schemaRefs>
+</ds:datastoreItem>
 </file>
 
-<file path=customXml/itemProps1.xml><?xml version="1.0" encoding="utf-8"?>
+<file path=customXml/itemProps3.xml><?xml version="1.0" encoding="utf-8"?>
 <ds:datastoreItem xmlns:ds="http://schemas.openxmlformats.org/officeDocument/2006/customXml" ds:itemID="{B58BF8D7-E553-4C06-B49D-D1BCEEAC5133}">
   <ds:schemaRefs>
     <ds:schemaRef ds:uri="http://schemas.microsoft.com/office/2006/metadata/contentType"/>
@@ -2897,23 +2888,4 @@
     <ds:schemaRef ds:uri="http://schemas.microsoft.com/internal/obd"/>
   </ds:schemaRefs>
 </ds:datastoreItem>
-</file>
-
-<file path=customXml/itemProps2.xml><?xml version="1.0" encoding="utf-8"?>
-<ds:datastoreItem xmlns:ds="http://schemas.openxmlformats.org/officeDocument/2006/customXml" ds:itemID="{53BE9104-2114-4375-AE85-19E83232EAE2}">
-  <ds:schemaRefs>
-    <ds:schemaRef ds:uri="http://schemas.microsoft.com/sharepoint/v3/contenttype/forms"/>
-  </ds:schemaRefs>
-</ds:datastoreItem>
-</file>
-
-<file path=customXml/itemProps3.xml><?xml version="1.0" encoding="utf-8"?>
-<ds:datastoreItem xmlns:ds="http://schemas.openxmlformats.org/officeDocument/2006/customXml" ds:itemID="{17CC6626-18FB-412F-9AF3-259BD812C9B0}">
-  <ds:schemaRefs>
-    <ds:schemaRef ds:uri="http://schemas.microsoft.com/office/2006/metadata/properties"/>
-    <ds:schemaRef ds:uri="http://schemas.microsoft.com/office/infopath/2007/PartnerControls"/>
-    <ds:schemaRef ds:uri="a89aceca-fff1-4acb-93a5-9ad8ebd1f9ca"/>
-    <ds:schemaRef ds:uri="e44a9747-7dd0-4f64-a73f-744242a42e6e"/>
-  </ds:schemaRefs>
-</ds:datastoreItem>
 </file>
</xml_diff>